<commit_message>
minor updates in introduction
Former-commit-id: d1237b1dddd3c88dc9e6c49bc3bb02270d41eed8
</commit_message>
<xml_diff>
--- a/RFCs/HDF5_Library/HPC_H5Dread_multi_H5Dwrite_multi/H5HPC_MultiDset_RW_IO_RFC_v3-1_02252013.docx
+++ b/RFCs/HDF5_Library/HPC_H5Dread_multi_H5Dwrite_multi/H5HPC_MultiDset_RW_IO_RFC_v3-1_02252013.docx
@@ -511,7 +511,52 @@
         <w:t xml:space="preserve">to </w:t>
       </w:r>
       <w:r>
-        <w:t xml:space="preserve">multiple datasets. </w:t>
+        <w:t>multiple datasets</w:t>
+      </w:r>
+      <w:r>
+        <w:rPr>
+          <w:rFonts w:hint="eastAsia"/>
+          <w:lang w:eastAsia="ko-KR"/>
+        </w:rPr>
+        <w:t xml:space="preserve"> in a HDF5 file</w:t>
+      </w:r>
+      <w:r>
+        <w:t>.</w:t>
+      </w:r>
+      <w:r>
+        <w:rPr>
+          <w:rFonts w:hint="eastAsia"/>
+          <w:lang w:eastAsia="ko-KR"/>
+        </w:rPr>
+        <w:t xml:space="preserve"> Note that </w:t>
+      </w:r>
+      <w:r>
+        <w:rPr>
+          <w:rFonts w:hint="eastAsia"/>
+          <w:lang w:eastAsia="ko-KR"/>
+        </w:rPr>
+        <w:t xml:space="preserve">the multiple </w:t>
+      </w:r>
+      <w:r>
+        <w:rPr>
+          <w:rFonts w:hint="eastAsia"/>
+          <w:lang w:eastAsia="ko-KR"/>
+        </w:rPr>
+        <w:t xml:space="preserve">datasets </w:t>
+      </w:r>
+      <w:r>
+        <w:rPr>
+          <w:rFonts w:hint="eastAsia"/>
+          <w:lang w:eastAsia="ko-KR"/>
+        </w:rPr>
+        <w:t xml:space="preserve">are located in </w:t>
+      </w:r>
+      <w:r>
+        <w:rPr>
+          <w:rFonts w:hint="eastAsia"/>
+          <w:lang w:eastAsia="ko-KR"/>
+        </w:rPr>
+        <w:t xml:space="preserve">the same HDF5 file for the scope of this task. </w:t>
       </w:r>
       <w:r>
         <w:t>The new functions can be used for both independent and collective I/O access</w:t>
@@ -569,6 +614,7 @@
         <w:pStyle w:val="Heading1"/>
       </w:pPr>
       <w:r>
+        <w:lastRenderedPageBreak/>
         <w:t>Use Case</w:t>
       </w:r>
     </w:p>
@@ -601,11 +647,7 @@
         <w:t xml:space="preserve"> </w:t>
       </w:r>
       <w:r>
-        <w:t xml:space="preserve">such as density, pressure and temperature (also </w:t>
-      </w:r>
-      <w:r>
-        <w:lastRenderedPageBreak/>
-        <w:t>known as mesh variables)</w:t>
+        <w:t>such as density, pressure and temperature (also known as mesh variables)</w:t>
       </w:r>
       <w:r>
         <w:t xml:space="preserve">. </w:t>
@@ -1145,7 +1187,7 @@
           <w:lang w:eastAsia="ko-KR"/>
         </w:rPr>
         <w:drawing>
-          <wp:inline distT="0" distB="0" distL="0" distR="0" wp14:anchorId="640AA811" wp14:editId="07DE6F38">
+          <wp:inline distT="0" distB="0" distL="0" distR="0" wp14:anchorId="432BC6CF" wp14:editId="0176DA88">
             <wp:extent cx="5943600" cy="4465955"/>
             <wp:effectExtent l="0" t="0" r="0" b="0"/>
             <wp:docPr id="4" name="Picture 4"/>
@@ -6815,36 +6857,32 @@
       </w:pPr>
       <w:r>
         <w:rPr>
-          <w:rFonts w:ascii="Arial" w:hAnsi="Arial" w:cs="Arial"/>
+          <w:rFonts w:cs="Arial"/>
           <w:color w:val="000000"/>
-          <w:sz w:val="23"/>
-          <w:szCs w:val="23"/>
+          <w:szCs w:val="24"/>
         </w:rPr>
         <w:t>According to some discussions, we may be able to consider developing H5Dcreate_</w:t>
       </w:r>
       <w:proofErr w:type="gramStart"/>
       <w:r>
         <w:rPr>
-          <w:rFonts w:ascii="Arial" w:hAnsi="Arial" w:cs="Arial"/>
+          <w:rFonts w:cs="Arial"/>
           <w:color w:val="000000"/>
-          <w:sz w:val="23"/>
-          <w:szCs w:val="23"/>
+          <w:szCs w:val="24"/>
         </w:rPr>
         <w:t>multi(</w:t>
       </w:r>
       <w:proofErr w:type="gramEnd"/>
       <w:r>
         <w:rPr>
-          <w:rFonts w:ascii="Arial" w:hAnsi="Arial" w:cs="Arial"/>
+          <w:rFonts w:cs="Arial"/>
           <w:color w:val="000000"/>
-          <w:sz w:val="23"/>
-          <w:szCs w:val="23"/>
+          <w:szCs w:val="24"/>
         </w:rPr>
         <w:t>), H5Dopen_multi() and H5Dclose_multi() APIs in the future as separate tasks if necessary or requested by user.</w:t>
       </w:r>
       <w:r>
         <w:rPr>
-          <w:rFonts w:hint="eastAsia"/>
           <w:szCs w:val="24"/>
           <w:lang w:eastAsia="ko-KR"/>
         </w:rPr>
@@ -7437,7 +7475,7 @@
                 <w:lang w:eastAsia="ko-KR"/>
               </w:rPr>
               <w:drawing>
-                <wp:anchor distT="0" distB="0" distL="0" distR="0" simplePos="0" relativeHeight="251658240" behindDoc="0" locked="0" layoutInCell="1" allowOverlap="1" wp14:anchorId="3DED7720" wp14:editId="59FFDC6B">
+                <wp:anchor distT="0" distB="0" distL="0" distR="0" simplePos="0" relativeHeight="251658240" behindDoc="0" locked="0" layoutInCell="1" allowOverlap="1" wp14:anchorId="26379C57" wp14:editId="3E757A04">
                   <wp:simplePos x="0" y="0"/>
                   <wp:positionH relativeFrom="leftMargin">
                     <wp:posOffset>822960</wp:posOffset>
@@ -7496,7 +7534,7 @@
               <w:rPr>
                 <w:noProof/>
               </w:rPr>
-              <w:t>7</w:t>
+              <w:t>4</w:t>
             </w:r>
             <w:r>
               <w:rPr>
@@ -7507,14 +7545,27 @@
             <w:r>
               <w:t xml:space="preserve"> of </w:t>
             </w:r>
-            <w:fldSimple w:instr=" NUMPAGES  ">
-              <w:r>
-                <w:rPr>
-                  <w:noProof/>
-                </w:rPr>
-                <w:t>11</w:t>
-              </w:r>
-            </w:fldSimple>
+            <w:r>
+              <w:fldChar w:fldCharType="begin"/>
+            </w:r>
+            <w:r>
+              <w:instrText xml:space="preserve"> NUMPAGES  </w:instrText>
+            </w:r>
+            <w:r>
+              <w:fldChar w:fldCharType="separate"/>
+            </w:r>
+            <w:r>
+              <w:rPr>
+                <w:noProof/>
+              </w:rPr>
+              <w:t>11</w:t>
+            </w:r>
+            <w:r>
+              <w:rPr>
+                <w:noProof/>
+              </w:rPr>
+              <w:fldChar w:fldCharType="end"/>
+            </w:r>
           </w:p>
         </w:sdtContent>
       </w:sdt>
@@ -7555,7 +7606,7 @@
                 <w:lang w:eastAsia="ko-KR"/>
               </w:rPr>
               <w:drawing>
-                <wp:anchor distT="0" distB="0" distL="0" distR="0" simplePos="0" relativeHeight="251660288" behindDoc="0" locked="0" layoutInCell="1" allowOverlap="1" wp14:anchorId="2DFC76BA" wp14:editId="49638CEB">
+                <wp:anchor distT="0" distB="0" distL="0" distR="0" simplePos="0" relativeHeight="251660288" behindDoc="0" locked="0" layoutInCell="1" allowOverlap="1" wp14:anchorId="6055EFC0" wp14:editId="5BDB70F0">
                   <wp:simplePos x="0" y="0"/>
                   <wp:positionH relativeFrom="leftMargin">
                     <wp:posOffset>822960</wp:posOffset>
@@ -7625,14 +7676,27 @@
             <w:r>
               <w:t xml:space="preserve"> of </w:t>
             </w:r>
-            <w:fldSimple w:instr=" NUMPAGES  ">
-              <w:r>
-                <w:rPr>
-                  <w:noProof/>
-                </w:rPr>
-                <w:t>11</w:t>
-              </w:r>
-            </w:fldSimple>
+            <w:r>
+              <w:fldChar w:fldCharType="begin"/>
+            </w:r>
+            <w:r>
+              <w:instrText xml:space="preserve"> NUMPAGES  </w:instrText>
+            </w:r>
+            <w:r>
+              <w:fldChar w:fldCharType="separate"/>
+            </w:r>
+            <w:r>
+              <w:rPr>
+                <w:noProof/>
+              </w:rPr>
+              <w:t>11</w:t>
+            </w:r>
+            <w:r>
+              <w:rPr>
+                <w:noProof/>
+              </w:rPr>
+              <w:fldChar w:fldCharType="end"/>
+            </w:r>
           </w:p>
         </w:sdtContent>
       </w:sdt>
@@ -7808,7 +7872,7 @@
         <v:path o:extrusionok="f" gradientshapeok="t" o:connecttype="rect"/>
         <o:lock v:ext="edit" aspectratio="t"/>
       </v:shapetype>
-      <v:shape id="_x0000_i1034" type="#_x0000_t75" style="width:25.5pt;height:15.75pt;visibility:visible;mso-wrap-style:square" o:bullet="t">
+      <v:shape id="_x0000_i1040" type="#_x0000_t75" style="width:25.5pt;height:15.75pt;visibility:visible;mso-wrap-style:square" o:bullet="t">
         <v:imagedata r:id="rId1" o:title=""/>
       </v:shape>
     </w:pict>
@@ -12761,7 +12825,7 @@
 </file>
 
 <file path=customXml/itemProps1.xml><?xml version="1.0" encoding="utf-8"?>
-<ds:datastoreItem xmlns:ds="http://schemas.openxmlformats.org/officeDocument/2006/customXml" ds:itemID="{73E3D763-DB65-4465-8822-FF88EA3B96DB}">
+<ds:datastoreItem xmlns:ds="http://schemas.openxmlformats.org/officeDocument/2006/customXml" ds:itemID="{C225D3F4-85DC-4AA5-98F7-C438792417FA}">
   <ds:schemaRefs>
     <ds:schemaRef ds:uri="http://schemas.openxmlformats.org/officeDocument/2006/bibliography"/>
   </ds:schemaRefs>

</xml_diff>